<commit_message>
feat[SATORRE]: Updated HTML and JS
</commit_message>
<xml_diff>
--- a/Satorre_Lab2ActivityPartial.docx
+++ b/Satorre_Lab2ActivityPartial.docx
@@ -233,14 +233,7 @@
           <w:sz w:val="24"/>
           <w:szCs w:val="24"/>
         </w:rPr>
-        <w:t xml:space="preserve">   - Lin</w:t>
-      </w:r>
-      <w:r>
-        <w:rPr>
-          <w:sz w:val="24"/>
-          <w:szCs w:val="24"/>
-        </w:rPr>
-        <w:t>k to **Bootstrap 5 CSS** via CDN</w:t>
+        <w:t xml:space="preserve">   - Link to **Bootstrap 5 CSS** via CDN</w:t>
       </w:r>
     </w:p>
     <w:p>
@@ -390,14 +383,7 @@
           <w:sz w:val="24"/>
           <w:szCs w:val="24"/>
         </w:rPr>
-        <w:t xml:space="preserve">  </w:t>
-      </w:r>
-      <w:r>
-        <w:rPr>
-          <w:sz w:val="24"/>
-          <w:szCs w:val="24"/>
-        </w:rPr>
-        <w:t xml:space="preserve"> - Right-aligned links:</w:t>
+        <w:t xml:space="preserve">   - Right-aligned links:</w:t>
       </w:r>
     </w:p>
     <w:p>
@@ -414,16 +400,41 @@
         </w:rPr>
         <w:t xml:space="preserve">     - “Login” and “Register” (visible only when **not logged in**)</w:t>
       </w:r>
-      <w:r>
-        <w:rPr>
+    </w:p>
+    <w:p>
+      <w:pPr>
+        <w:rPr>
+          <w:sz w:val="24"/>
+          <w:szCs w:val="24"/>
+        </w:rPr>
+      </w:pPr>
+      <w:r>
+        <w:rPr>
+          <w:sz w:val="24"/>
+          <w:szCs w:val="24"/>
+        </w:rPr>
+        <w:t xml:space="preserve">        </w:t>
+      </w:r>
+    </w:p>
+    <w:p>
+      <w:pPr>
+        <w:jc w:val="center"/>
+        <w:rPr>
+          <w:sz w:val="24"/>
+          <w:szCs w:val="24"/>
+        </w:rPr>
+      </w:pPr>
+      <w:r>
+        <w:rPr>
+          <w:noProof/>
           <w:sz w:val="24"/>
           <w:szCs w:val="24"/>
         </w:rPr>
         <w:drawing>
-          <wp:inline distT="0" distB="0" distL="0" distR="0" wp14:anchorId="17AD229A" wp14:editId="75F369A3">
-            <wp:extent cx="5943600" cy="607695"/>
-            <wp:effectExtent l="0" t="0" r="0" b="1905"/>
-            <wp:docPr id="18" name="Picture 18"/>
+          <wp:inline distT="0" distB="0" distL="0" distR="0" wp14:anchorId="754B74A1" wp14:editId="7650D2A2">
+            <wp:extent cx="5943600" cy="577215"/>
+            <wp:effectExtent l="0" t="0" r="0" b="0"/>
+            <wp:docPr id="14" name="Picture 14"/>
             <wp:cNvGraphicFramePr>
               <a:graphicFrameLocks xmlns:a="http://schemas.openxmlformats.org/drawingml/2006/main" noChangeAspect="1"/>
             </wp:cNvGraphicFramePr>
@@ -443,7 +454,7 @@
                   <pic:spPr>
                     <a:xfrm>
                       <a:off x="0" y="0"/>
-                      <a:ext cx="5943600" cy="607695"/>
+                      <a:ext cx="5943600" cy="577215"/>
                     </a:xfrm>
                     <a:prstGeom prst="rect">
                       <a:avLst/>
@@ -455,43 +466,12 @@
           </wp:inline>
         </w:drawing>
       </w:r>
-    </w:p>
-    <w:p>
-      <w:pPr>
-        <w:rPr>
-          <w:sz w:val="24"/>
-          <w:szCs w:val="24"/>
-        </w:rPr>
-      </w:pPr>
-      <w:r>
-        <w:rPr>
-          <w:sz w:val="24"/>
-          <w:szCs w:val="24"/>
-        </w:rPr>
-        <w:t xml:space="preserve">        </w:t>
-      </w:r>
-    </w:p>
-    <w:p>
-      <w:pPr>
-        <w:jc w:val="center"/>
-        <w:rPr>
-          <w:sz w:val="24"/>
-          <w:szCs w:val="24"/>
-        </w:rPr>
-      </w:pPr>
-      <w:r>
-        <w:rPr>
-          <w:sz w:val="24"/>
-          <w:szCs w:val="24"/>
-        </w:rPr>
-        <w:t xml:space="preserve">        </w:t>
-      </w:r>
-      <w:r>
-        <w:rPr>
-          <w:sz w:val="24"/>
-          <w:szCs w:val="24"/>
-        </w:rPr>
-        <w:t xml:space="preserve">  </w:t>
+      <w:r>
+        <w:rPr>
+          <w:sz w:val="24"/>
+          <w:szCs w:val="24"/>
+        </w:rPr>
+        <w:t xml:space="preserve">          </w:t>
       </w:r>
     </w:p>
     <w:p>
@@ -579,21 +559,22 @@
         </w:rPr>
         <w:lastRenderedPageBreak/>
         <w:drawing>
-          <wp:inline distT="114300" distB="114300" distL="114300" distR="114300" wp14:anchorId="0526CE60" wp14:editId="0526CE61">
-            <wp:extent cx="3632200" cy="2395706"/>
+          <wp:inline distT="0" distB="0" distL="0" distR="0" wp14:anchorId="48439BD4" wp14:editId="0C6839B1">
+            <wp:extent cx="5943600" cy="1352550"/>
             <wp:effectExtent l="0" t="0" r="0" b="0"/>
-            <wp:docPr id="5" name="image10.png"/>
-            <wp:cNvGraphicFramePr/>
+            <wp:docPr id="18" name="Picture 18"/>
+            <wp:cNvGraphicFramePr>
+              <a:graphicFrameLocks xmlns:a="http://schemas.openxmlformats.org/drawingml/2006/main" noChangeAspect="1"/>
+            </wp:cNvGraphicFramePr>
             <a:graphic xmlns:a="http://schemas.openxmlformats.org/drawingml/2006/main">
               <a:graphicData uri="http://schemas.openxmlformats.org/drawingml/2006/picture">
                 <pic:pic xmlns:pic="http://schemas.openxmlformats.org/drawingml/2006/picture">
                   <pic:nvPicPr>
-                    <pic:cNvPr id="0" name="image10.png"/>
-                    <pic:cNvPicPr preferRelativeResize="0"/>
+                    <pic:cNvPr id="1" name=""/>
+                    <pic:cNvPicPr/>
                   </pic:nvPicPr>
                   <pic:blipFill>
                     <a:blip r:embed="rId5"/>
-                    <a:srcRect/>
                     <a:stretch>
                       <a:fillRect/>
                     </a:stretch>
@@ -601,12 +582,11 @@
                   <pic:spPr>
                     <a:xfrm>
                       <a:off x="0" y="0"/>
-                      <a:ext cx="3632200" cy="2395706"/>
+                      <a:ext cx="5943600" cy="1352550"/>
                     </a:xfrm>
                     <a:prstGeom prst="rect">
                       <a:avLst/>
                     </a:prstGeom>
-                    <a:ln/>
                   </pic:spPr>
                 </pic:pic>
               </a:graphicData>
@@ -674,21 +654,22 @@
           <w:szCs w:val="24"/>
         </w:rPr>
         <w:drawing>
-          <wp:inline distT="114300" distB="114300" distL="114300" distR="114300" wp14:anchorId="0526CE62" wp14:editId="0526CE63">
-            <wp:extent cx="2678906" cy="1558025"/>
-            <wp:effectExtent l="0" t="0" r="0" b="0"/>
-            <wp:docPr id="8" name="image8.png"/>
-            <wp:cNvGraphicFramePr/>
+          <wp:inline distT="0" distB="0" distL="0" distR="0" wp14:anchorId="0BB19C4E" wp14:editId="10590325">
+            <wp:extent cx="4339988" cy="2299823"/>
+            <wp:effectExtent l="0" t="0" r="3810" b="5715"/>
+            <wp:docPr id="19" name="Picture 19"/>
+            <wp:cNvGraphicFramePr>
+              <a:graphicFrameLocks xmlns:a="http://schemas.openxmlformats.org/drawingml/2006/main" noChangeAspect="1"/>
+            </wp:cNvGraphicFramePr>
             <a:graphic xmlns:a="http://schemas.openxmlformats.org/drawingml/2006/main">
               <a:graphicData uri="http://schemas.openxmlformats.org/drawingml/2006/picture">
                 <pic:pic xmlns:pic="http://schemas.openxmlformats.org/drawingml/2006/picture">
                   <pic:nvPicPr>
-                    <pic:cNvPr id="0" name="image8.png"/>
-                    <pic:cNvPicPr preferRelativeResize="0"/>
+                    <pic:cNvPr id="1" name=""/>
+                    <pic:cNvPicPr/>
                   </pic:nvPicPr>
                   <pic:blipFill>
                     <a:blip r:embed="rId6"/>
-                    <a:srcRect/>
                     <a:stretch>
                       <a:fillRect/>
                     </a:stretch>
@@ -696,12 +677,11 @@
                   <pic:spPr>
                     <a:xfrm>
                       <a:off x="0" y="0"/>
-                      <a:ext cx="2678906" cy="1558025"/>
+                      <a:ext cx="4350209" cy="2305239"/>
                     </a:xfrm>
                     <a:prstGeom prst="rect">
                       <a:avLst/>
                     </a:prstGeom>
-                    <a:ln/>
                   </pic:spPr>
                 </pic:pic>
               </a:graphicData>
@@ -746,21 +726,22 @@
           <w:szCs w:val="24"/>
         </w:rPr>
         <w:drawing>
-          <wp:inline distT="114300" distB="114300" distL="114300" distR="114300" wp14:anchorId="0526CE64" wp14:editId="0526CE65">
-            <wp:extent cx="2703570" cy="2017644"/>
+          <wp:inline distT="0" distB="0" distL="0" distR="0" wp14:anchorId="14013BDA" wp14:editId="14F61E4C">
+            <wp:extent cx="3070746" cy="3276990"/>
             <wp:effectExtent l="0" t="0" r="0" b="0"/>
-            <wp:docPr id="4" name="image9.png"/>
-            <wp:cNvGraphicFramePr/>
+            <wp:docPr id="20" name="Picture 20"/>
+            <wp:cNvGraphicFramePr>
+              <a:graphicFrameLocks xmlns:a="http://schemas.openxmlformats.org/drawingml/2006/main" noChangeAspect="1"/>
+            </wp:cNvGraphicFramePr>
             <a:graphic xmlns:a="http://schemas.openxmlformats.org/drawingml/2006/main">
               <a:graphicData uri="http://schemas.openxmlformats.org/drawingml/2006/picture">
                 <pic:pic xmlns:pic="http://schemas.openxmlformats.org/drawingml/2006/picture">
                   <pic:nvPicPr>
-                    <pic:cNvPr id="0" name="image9.png"/>
-                    <pic:cNvPicPr preferRelativeResize="0"/>
+                    <pic:cNvPr id="1" name=""/>
+                    <pic:cNvPicPr/>
                   </pic:nvPicPr>
                   <pic:blipFill>
                     <a:blip r:embed="rId7"/>
-                    <a:srcRect/>
                     <a:stretch>
                       <a:fillRect/>
                     </a:stretch>
@@ -768,12 +749,11 @@
                   <pic:spPr>
                     <a:xfrm>
                       <a:off x="0" y="0"/>
-                      <a:ext cx="2703570" cy="2017644"/>
+                      <a:ext cx="3074256" cy="3280735"/>
                     </a:xfrm>
                     <a:prstGeom prst="rect">
                       <a:avLst/>
                     </a:prstGeom>
-                    <a:ln/>
                   </pic:spPr>
                 </pic:pic>
               </a:graphicData>
@@ -819,21 +799,22 @@
           <w:szCs w:val="24"/>
         </w:rPr>
         <w:drawing>
-          <wp:inline distT="114300" distB="114300" distL="114300" distR="114300" wp14:anchorId="0526CE66" wp14:editId="0526CE67">
-            <wp:extent cx="4149725" cy="1620150"/>
-            <wp:effectExtent l="0" t="0" r="0" b="0"/>
-            <wp:docPr id="10" name="image7.png"/>
-            <wp:cNvGraphicFramePr/>
+          <wp:inline distT="0" distB="0" distL="0" distR="0" wp14:anchorId="72F268DF" wp14:editId="1ADFBE34">
+            <wp:extent cx="5943600" cy="2209165"/>
+            <wp:effectExtent l="0" t="0" r="0" b="635"/>
+            <wp:docPr id="21" name="Picture 21"/>
+            <wp:cNvGraphicFramePr>
+              <a:graphicFrameLocks xmlns:a="http://schemas.openxmlformats.org/drawingml/2006/main" noChangeAspect="1"/>
+            </wp:cNvGraphicFramePr>
             <a:graphic xmlns:a="http://schemas.openxmlformats.org/drawingml/2006/main">
               <a:graphicData uri="http://schemas.openxmlformats.org/drawingml/2006/picture">
                 <pic:pic xmlns:pic="http://schemas.openxmlformats.org/drawingml/2006/picture">
                   <pic:nvPicPr>
-                    <pic:cNvPr id="0" name="image7.png"/>
-                    <pic:cNvPicPr preferRelativeResize="0"/>
+                    <pic:cNvPr id="1" name=""/>
+                    <pic:cNvPicPr/>
                   </pic:nvPicPr>
                   <pic:blipFill>
                     <a:blip r:embed="rId8"/>
-                    <a:srcRect/>
                     <a:stretch>
                       <a:fillRect/>
                     </a:stretch>
@@ -841,12 +822,11 @@
                   <pic:spPr>
                     <a:xfrm>
                       <a:off x="0" y="0"/>
-                      <a:ext cx="4149725" cy="1620150"/>
+                      <a:ext cx="5943600" cy="2209165"/>
                     </a:xfrm>
                     <a:prstGeom prst="rect">
                       <a:avLst/>
                     </a:prstGeom>
-                    <a:ln/>
                   </pic:spPr>
                 </pic:pic>
               </a:graphicData>
@@ -863,6 +843,36 @@
           <w:szCs w:val="24"/>
         </w:rPr>
       </w:pPr>
+    </w:p>
+    <w:p>
+      <w:pPr>
+        <w:rPr>
+          <w:sz w:val="24"/>
+          <w:szCs w:val="24"/>
+        </w:rPr>
+      </w:pPr>
+      <w:r>
+        <w:rPr>
+          <w:sz w:val="24"/>
+          <w:szCs w:val="24"/>
+        </w:rPr>
+        <w:t xml:space="preserve">   - Login</w:t>
+      </w:r>
+    </w:p>
+    <w:p>
+      <w:pPr>
+        <w:rPr>
+          <w:sz w:val="24"/>
+          <w:szCs w:val="24"/>
+        </w:rPr>
+      </w:pPr>
+      <w:r>
+        <w:rPr>
+          <w:sz w:val="24"/>
+          <w:szCs w:val="24"/>
+        </w:rPr>
+        <w:tab/>
+      </w:r>
       <w:r>
         <w:rPr>
           <w:noProof/>
@@ -870,21 +880,22 @@
           <w:szCs w:val="24"/>
         </w:rPr>
         <w:drawing>
-          <wp:inline distT="114300" distB="114300" distL="114300" distR="114300" wp14:anchorId="0526CE68" wp14:editId="0526CE69">
-            <wp:extent cx="2610130" cy="2755137"/>
-            <wp:effectExtent l="0" t="0" r="0" b="0"/>
-            <wp:docPr id="3" name="image1.png"/>
-            <wp:cNvGraphicFramePr/>
+          <wp:inline distT="0" distB="0" distL="0" distR="0" wp14:anchorId="6814EF9D" wp14:editId="089AEB6A">
+            <wp:extent cx="3916907" cy="3727160"/>
+            <wp:effectExtent l="0" t="0" r="7620" b="6985"/>
+            <wp:docPr id="22" name="Picture 22"/>
+            <wp:cNvGraphicFramePr>
+              <a:graphicFrameLocks xmlns:a="http://schemas.openxmlformats.org/drawingml/2006/main" noChangeAspect="1"/>
+            </wp:cNvGraphicFramePr>
             <a:graphic xmlns:a="http://schemas.openxmlformats.org/drawingml/2006/main">
               <a:graphicData uri="http://schemas.openxmlformats.org/drawingml/2006/picture">
                 <pic:pic xmlns:pic="http://schemas.openxmlformats.org/drawingml/2006/picture">
                   <pic:nvPicPr>
-                    <pic:cNvPr id="0" name="image1.png"/>
-                    <pic:cNvPicPr preferRelativeResize="0"/>
+                    <pic:cNvPr id="1" name=""/>
+                    <pic:cNvPicPr/>
                   </pic:nvPicPr>
                   <pic:blipFill>
                     <a:blip r:embed="rId9"/>
-                    <a:srcRect/>
                     <a:stretch>
                       <a:fillRect/>
                     </a:stretch>
@@ -892,12 +903,11 @@
                   <pic:spPr>
                     <a:xfrm>
                       <a:off x="0" y="0"/>
-                      <a:ext cx="2610130" cy="2755137"/>
+                      <a:ext cx="3922694" cy="3732667"/>
                     </a:xfrm>
                     <a:prstGeom prst="rect">
                       <a:avLst/>
                     </a:prstGeom>
-                    <a:ln/>
                   </pic:spPr>
                 </pic:pic>
               </a:graphicData>
@@ -918,7 +928,7 @@
           <w:sz w:val="24"/>
           <w:szCs w:val="24"/>
         </w:rPr>
-        <w:t xml:space="preserve">   - Login</w:t>
+        <w:t xml:space="preserve">   - Profile</w:t>
       </w:r>
     </w:p>
     <w:p>
@@ -937,26 +947,26 @@
       </w:r>
       <w:r>
         <w:rPr>
-          <w:noProof/>
           <w:sz w:val="24"/>
           <w:szCs w:val="24"/>
         </w:rPr>
         <w:drawing>
-          <wp:inline distT="114300" distB="114300" distL="114300" distR="114300" wp14:anchorId="0526CE6A" wp14:editId="0526CE6B">
-            <wp:extent cx="3159125" cy="1670977"/>
+          <wp:inline distT="0" distB="0" distL="0" distR="0" wp14:anchorId="1209167A" wp14:editId="240FC3E4">
+            <wp:extent cx="4802210" cy="1337481"/>
             <wp:effectExtent l="0" t="0" r="0" b="0"/>
-            <wp:docPr id="11" name="image4.png"/>
-            <wp:cNvGraphicFramePr/>
+            <wp:docPr id="23" name="Picture 23"/>
+            <wp:cNvGraphicFramePr>
+              <a:graphicFrameLocks xmlns:a="http://schemas.openxmlformats.org/drawingml/2006/main" noChangeAspect="1"/>
+            </wp:cNvGraphicFramePr>
             <a:graphic xmlns:a="http://schemas.openxmlformats.org/drawingml/2006/main">
               <a:graphicData uri="http://schemas.openxmlformats.org/drawingml/2006/picture">
                 <pic:pic xmlns:pic="http://schemas.openxmlformats.org/drawingml/2006/picture">
                   <pic:nvPicPr>
-                    <pic:cNvPr id="0" name="image4.png"/>
-                    <pic:cNvPicPr preferRelativeResize="0"/>
+                    <pic:cNvPr id="1" name=""/>
+                    <pic:cNvPicPr/>
                   </pic:nvPicPr>
                   <pic:blipFill>
                     <a:blip r:embed="rId10"/>
-                    <a:srcRect/>
                     <a:stretch>
                       <a:fillRect/>
                     </a:stretch>
@@ -964,12 +974,11 @@
                   <pic:spPr>
                     <a:xfrm>
                       <a:off x="0" y="0"/>
-                      <a:ext cx="3159125" cy="1670977"/>
+                      <a:ext cx="4847172" cy="1350004"/>
                     </a:xfrm>
                     <a:prstGeom prst="rect">
                       <a:avLst/>
                     </a:prstGeom>
-                    <a:ln/>
                   </pic:spPr>
                 </pic:pic>
               </a:graphicData>
@@ -990,7 +999,8 @@
           <w:sz w:val="24"/>
           <w:szCs w:val="24"/>
         </w:rPr>
-        <w:t xml:space="preserve">   - Profile</w:t>
+        <w:lastRenderedPageBreak/>
+        <w:t xml:space="preserve">   - Employees (admin)</w:t>
       </w:r>
     </w:p>
     <w:p>
@@ -1014,21 +1024,22 @@
           <w:szCs w:val="24"/>
         </w:rPr>
         <w:drawing>
-          <wp:inline distT="114300" distB="114300" distL="114300" distR="114300" wp14:anchorId="0526CE6C" wp14:editId="0526CE6D">
-            <wp:extent cx="3222625" cy="1370750"/>
-            <wp:effectExtent l="0" t="0" r="0" b="0"/>
-            <wp:docPr id="13" name="image3.png"/>
-            <wp:cNvGraphicFramePr/>
+          <wp:inline distT="0" distB="0" distL="0" distR="0" wp14:anchorId="1982CF50" wp14:editId="1D9995F6">
+            <wp:extent cx="5718412" cy="4810553"/>
+            <wp:effectExtent l="0" t="0" r="0" b="9525"/>
+            <wp:docPr id="7" name="Picture 7"/>
+            <wp:cNvGraphicFramePr>
+              <a:graphicFrameLocks xmlns:a="http://schemas.openxmlformats.org/drawingml/2006/main" noChangeAspect="1"/>
+            </wp:cNvGraphicFramePr>
             <a:graphic xmlns:a="http://schemas.openxmlformats.org/drawingml/2006/main">
               <a:graphicData uri="http://schemas.openxmlformats.org/drawingml/2006/picture">
                 <pic:pic xmlns:pic="http://schemas.openxmlformats.org/drawingml/2006/picture">
                   <pic:nvPicPr>
-                    <pic:cNvPr id="0" name="image3.png"/>
-                    <pic:cNvPicPr preferRelativeResize="0"/>
+                    <pic:cNvPr id="1" name=""/>
+                    <pic:cNvPicPr/>
                   </pic:nvPicPr>
                   <pic:blipFill>
                     <a:blip r:embed="rId11"/>
-                    <a:srcRect/>
                     <a:stretch>
                       <a:fillRect/>
                     </a:stretch>
@@ -1036,12 +1047,11 @@
                   <pic:spPr>
                     <a:xfrm>
                       <a:off x="0" y="0"/>
-                      <a:ext cx="3222625" cy="1370750"/>
+                      <a:ext cx="5749646" cy="4836828"/>
                     </a:xfrm>
                     <a:prstGeom prst="rect">
                       <a:avLst/>
                     </a:prstGeom>
-                    <a:ln/>
                   </pic:spPr>
                 </pic:pic>
               </a:graphicData>
@@ -1062,7 +1072,7 @@
           <w:sz w:val="24"/>
           <w:szCs w:val="24"/>
         </w:rPr>
-        <w:t xml:space="preserve">   - Employees (admin)</w:t>
+        <w:t xml:space="preserve">   - Departments (admin)</w:t>
       </w:r>
     </w:p>
     <w:p>
@@ -1087,21 +1097,22 @@
           <w:szCs w:val="24"/>
         </w:rPr>
         <w:drawing>
-          <wp:inline distT="114300" distB="114300" distL="114300" distR="114300" wp14:anchorId="0526CE6E" wp14:editId="0526CE6F">
-            <wp:extent cx="2639082" cy="2747094"/>
-            <wp:effectExtent l="0" t="0" r="0" b="0"/>
-            <wp:docPr id="9" name="image13.png"/>
-            <wp:cNvGraphicFramePr/>
+          <wp:inline distT="0" distB="0" distL="0" distR="0" wp14:anchorId="6A3D624B" wp14:editId="4006D81C">
+            <wp:extent cx="4476466" cy="2935529"/>
+            <wp:effectExtent l="0" t="0" r="635" b="0"/>
+            <wp:docPr id="15" name="Picture 15"/>
+            <wp:cNvGraphicFramePr>
+              <a:graphicFrameLocks xmlns:a="http://schemas.openxmlformats.org/drawingml/2006/main" noChangeAspect="1"/>
+            </wp:cNvGraphicFramePr>
             <a:graphic xmlns:a="http://schemas.openxmlformats.org/drawingml/2006/main">
               <a:graphicData uri="http://schemas.openxmlformats.org/drawingml/2006/picture">
                 <pic:pic xmlns:pic="http://schemas.openxmlformats.org/drawingml/2006/picture">
                   <pic:nvPicPr>
-                    <pic:cNvPr id="0" name="image13.png"/>
-                    <pic:cNvPicPr preferRelativeResize="0"/>
+                    <pic:cNvPr id="1" name=""/>
+                    <pic:cNvPicPr/>
                   </pic:nvPicPr>
                   <pic:blipFill>
                     <a:blip r:embed="rId12"/>
-                    <a:srcRect/>
                     <a:stretch>
                       <a:fillRect/>
                     </a:stretch>
@@ -1109,12 +1120,11 @@
                   <pic:spPr>
                     <a:xfrm>
                       <a:off x="0" y="0"/>
-                      <a:ext cx="2639082" cy="2747094"/>
+                      <a:ext cx="4481325" cy="2938716"/>
                     </a:xfrm>
                     <a:prstGeom prst="rect">
                       <a:avLst/>
                     </a:prstGeom>
-                    <a:ln/>
                   </pic:spPr>
                 </pic:pic>
               </a:graphicData>
@@ -1135,7 +1145,7 @@
           <w:sz w:val="24"/>
           <w:szCs w:val="24"/>
         </w:rPr>
-        <w:t xml:space="preserve">   - Departments (admin)</w:t>
+        <w:t xml:space="preserve">   - Accounts (admin)</w:t>
       </w:r>
     </w:p>
     <w:p>
@@ -1159,21 +1169,22 @@
           <w:szCs w:val="24"/>
         </w:rPr>
         <w:drawing>
-          <wp:inline distT="114300" distB="114300" distL="114300" distR="114300" wp14:anchorId="0526CE70" wp14:editId="0526CE71">
-            <wp:extent cx="3095625" cy="1216138"/>
-            <wp:effectExtent l="0" t="0" r="0" b="0"/>
-            <wp:docPr id="2" name="image5.png"/>
-            <wp:cNvGraphicFramePr/>
+          <wp:inline distT="0" distB="0" distL="0" distR="0" wp14:anchorId="5D3C2027" wp14:editId="1B71E216">
+            <wp:extent cx="3745768" cy="3302759"/>
+            <wp:effectExtent l="0" t="0" r="7620" b="0"/>
+            <wp:docPr id="16" name="Picture 16"/>
+            <wp:cNvGraphicFramePr>
+              <a:graphicFrameLocks xmlns:a="http://schemas.openxmlformats.org/drawingml/2006/main" noChangeAspect="1"/>
+            </wp:cNvGraphicFramePr>
             <a:graphic xmlns:a="http://schemas.openxmlformats.org/drawingml/2006/main">
               <a:graphicData uri="http://schemas.openxmlformats.org/drawingml/2006/picture">
                 <pic:pic xmlns:pic="http://schemas.openxmlformats.org/drawingml/2006/picture">
                   <pic:nvPicPr>
-                    <pic:cNvPr id="0" name="image5.png"/>
-                    <pic:cNvPicPr preferRelativeResize="0"/>
+                    <pic:cNvPr id="1" name=""/>
+                    <pic:cNvPicPr/>
                   </pic:nvPicPr>
                   <pic:blipFill>
                     <a:blip r:embed="rId13"/>
-                    <a:srcRect/>
                     <a:stretch>
                       <a:fillRect/>
                     </a:stretch>
@@ -1181,12 +1192,11 @@
                   <pic:spPr>
                     <a:xfrm>
                       <a:off x="0" y="0"/>
-                      <a:ext cx="3095625" cy="1216138"/>
+                      <a:ext cx="3761488" cy="3316620"/>
                     </a:xfrm>
                     <a:prstGeom prst="rect">
                       <a:avLst/>
                     </a:prstGeom>
-                    <a:ln/>
                   </pic:spPr>
                 </pic:pic>
               </a:graphicData>
@@ -1207,7 +1217,7 @@
           <w:sz w:val="24"/>
           <w:szCs w:val="24"/>
         </w:rPr>
-        <w:t xml:space="preserve">   - Accounts (admin)</w:t>
+        <w:t xml:space="preserve">   - Requests</w:t>
       </w:r>
     </w:p>
     <w:p>
@@ -1231,21 +1241,22 @@
           <w:szCs w:val="24"/>
         </w:rPr>
         <w:drawing>
-          <wp:inline distT="114300" distB="114300" distL="114300" distR="114300" wp14:anchorId="0526CE72" wp14:editId="0526CE73">
-            <wp:extent cx="2886075" cy="3138256"/>
-            <wp:effectExtent l="0" t="0" r="0" b="0"/>
-            <wp:docPr id="12" name="image12.png"/>
-            <wp:cNvGraphicFramePr/>
+          <wp:inline distT="0" distB="0" distL="0" distR="0" wp14:anchorId="48EA1EF1" wp14:editId="18097F7E">
+            <wp:extent cx="4209254" cy="1451653"/>
+            <wp:effectExtent l="0" t="0" r="1270" b="0"/>
+            <wp:docPr id="1" name="Picture 1"/>
+            <wp:cNvGraphicFramePr>
+              <a:graphicFrameLocks xmlns:a="http://schemas.openxmlformats.org/drawingml/2006/main" noChangeAspect="1"/>
+            </wp:cNvGraphicFramePr>
             <a:graphic xmlns:a="http://schemas.openxmlformats.org/drawingml/2006/main">
               <a:graphicData uri="http://schemas.openxmlformats.org/drawingml/2006/picture">
                 <pic:pic xmlns:pic="http://schemas.openxmlformats.org/drawingml/2006/picture">
                   <pic:nvPicPr>
-                    <pic:cNvPr id="0" name="image12.png"/>
-                    <pic:cNvPicPr preferRelativeResize="0"/>
+                    <pic:cNvPr id="1" name=""/>
+                    <pic:cNvPicPr/>
                   </pic:nvPicPr>
                   <pic:blipFill>
                     <a:blip r:embed="rId14"/>
-                    <a:srcRect/>
                     <a:stretch>
                       <a:fillRect/>
                     </a:stretch>
@@ -1253,12 +1264,11 @@
                   <pic:spPr>
                     <a:xfrm>
                       <a:off x="0" y="0"/>
-                      <a:ext cx="2886075" cy="3138256"/>
+                      <a:ext cx="4221350" cy="1455825"/>
                     </a:xfrm>
                     <a:prstGeom prst="rect">
                       <a:avLst/>
                     </a:prstGeom>
-                    <a:ln/>
                   </pic:spPr>
                 </pic:pic>
               </a:graphicData>
@@ -1279,21 +1289,6 @@
           <w:sz w:val="24"/>
           <w:szCs w:val="24"/>
         </w:rPr>
-        <w:t xml:space="preserve">   - Requests</w:t>
-      </w:r>
-    </w:p>
-    <w:p>
-      <w:pPr>
-        <w:rPr>
-          <w:sz w:val="24"/>
-          <w:szCs w:val="24"/>
-        </w:rPr>
-      </w:pPr>
-      <w:r>
-        <w:rPr>
-          <w:sz w:val="24"/>
-          <w:szCs w:val="24"/>
-        </w:rPr>
         <w:lastRenderedPageBreak/>
         <w:tab/>
       </w:r>
@@ -1304,21 +1299,22 @@
           <w:szCs w:val="24"/>
         </w:rPr>
         <w:drawing>
-          <wp:inline distT="114300" distB="114300" distL="114300" distR="114300" wp14:anchorId="0526CE74" wp14:editId="0526CE75">
-            <wp:extent cx="3254375" cy="1083287"/>
+          <wp:inline distT="0" distB="0" distL="0" distR="0" wp14:anchorId="4E53A255" wp14:editId="172A1474">
+            <wp:extent cx="3779612" cy="2634018"/>
             <wp:effectExtent l="0" t="0" r="0" b="0"/>
-            <wp:docPr id="6" name="image2.png"/>
-            <wp:cNvGraphicFramePr/>
+            <wp:docPr id="17" name="Picture 17"/>
+            <wp:cNvGraphicFramePr>
+              <a:graphicFrameLocks xmlns:a="http://schemas.openxmlformats.org/drawingml/2006/main" noChangeAspect="1"/>
+            </wp:cNvGraphicFramePr>
             <a:graphic xmlns:a="http://schemas.openxmlformats.org/drawingml/2006/main">
               <a:graphicData uri="http://schemas.openxmlformats.org/drawingml/2006/picture">
                 <pic:pic xmlns:pic="http://schemas.openxmlformats.org/drawingml/2006/picture">
                   <pic:nvPicPr>
-                    <pic:cNvPr id="0" name="image2.png"/>
-                    <pic:cNvPicPr preferRelativeResize="0"/>
+                    <pic:cNvPr id="1" name=""/>
+                    <pic:cNvPicPr/>
                   </pic:nvPicPr>
                   <pic:blipFill>
                     <a:blip r:embed="rId15"/>
-                    <a:srcRect/>
                     <a:stretch>
                       <a:fillRect/>
                     </a:stretch>
@@ -1326,12 +1322,11 @@
                   <pic:spPr>
                     <a:xfrm>
                       <a:off x="0" y="0"/>
-                      <a:ext cx="3254375" cy="1083287"/>
+                      <a:ext cx="3787254" cy="2639344"/>
                     </a:xfrm>
                     <a:prstGeom prst="rect">
                       <a:avLst/>
                     </a:prstGeom>
-                    <a:ln/>
                   </pic:spPr>
                 </pic:pic>
               </a:graphicData>
@@ -1347,63 +1342,6 @@
           <w:szCs w:val="24"/>
         </w:rPr>
       </w:pPr>
-      <w:r>
-        <w:rPr>
-          <w:sz w:val="24"/>
-          <w:szCs w:val="24"/>
-        </w:rPr>
-        <w:tab/>
-      </w:r>
-      <w:r>
-        <w:rPr>
-          <w:noProof/>
-          <w:sz w:val="24"/>
-          <w:szCs w:val="24"/>
-        </w:rPr>
-        <w:drawing>
-          <wp:inline distT="114300" distB="114300" distL="114300" distR="114300" wp14:anchorId="0526CE76" wp14:editId="0526CE77">
-            <wp:extent cx="3222625" cy="1992168"/>
-            <wp:effectExtent l="0" t="0" r="0" b="0"/>
-            <wp:docPr id="1" name="image11.png"/>
-            <wp:cNvGraphicFramePr/>
-            <a:graphic xmlns:a="http://schemas.openxmlformats.org/drawingml/2006/main">
-              <a:graphicData uri="http://schemas.openxmlformats.org/drawingml/2006/picture">
-                <pic:pic xmlns:pic="http://schemas.openxmlformats.org/drawingml/2006/picture">
-                  <pic:nvPicPr>
-                    <pic:cNvPr id="0" name="image11.png"/>
-                    <pic:cNvPicPr preferRelativeResize="0"/>
-                  </pic:nvPicPr>
-                  <pic:blipFill>
-                    <a:blip r:embed="rId16"/>
-                    <a:srcRect/>
-                    <a:stretch>
-                      <a:fillRect/>
-                    </a:stretch>
-                  </pic:blipFill>
-                  <pic:spPr>
-                    <a:xfrm>
-                      <a:off x="0" y="0"/>
-                      <a:ext cx="3222625" cy="1992168"/>
-                    </a:xfrm>
-                    <a:prstGeom prst="rect">
-                      <a:avLst/>
-                    </a:prstGeom>
-                    <a:ln/>
-                  </pic:spPr>
-                </pic:pic>
-              </a:graphicData>
-            </a:graphic>
-          </wp:inline>
-        </w:drawing>
-      </w:r>
-    </w:p>
-    <w:p>
-      <w:pPr>
-        <w:rPr>
-          <w:sz w:val="24"/>
-          <w:szCs w:val="24"/>
-        </w:rPr>
-      </w:pPr>
     </w:p>
     <w:p>
       <w:pPr>
@@ -1676,14 +1614,7 @@
           <w:sz w:val="24"/>
           <w:szCs w:val="24"/>
         </w:rPr>
-        <w:t>-admin { display:</w:t>
-      </w:r>
-      <w:r>
-        <w:rPr>
-          <w:sz w:val="24"/>
-          <w:szCs w:val="24"/>
-        </w:rPr>
-        <w:t xml:space="preserve"> block; }</w:t>
+        <w:t>-admin { display: block; }</w:t>
       </w:r>
     </w:p>
     <w:p>
@@ -1901,14 +1832,7 @@
           <w:sz w:val="24"/>
           <w:szCs w:val="24"/>
         </w:rPr>
-        <w:t>handleRo</w:t>
-      </w:r>
-      <w:r>
-        <w:rPr>
-          <w:sz w:val="24"/>
-          <w:szCs w:val="24"/>
-        </w:rPr>
-        <w:t>uting</w:t>
+        <w:t>handleRouting</w:t>
       </w:r>
       <w:proofErr w:type="spellEnd"/>
       <w:r>
@@ -2000,44 +1924,37 @@
           <w:sz w:val="24"/>
           <w:szCs w:val="24"/>
         </w:rPr>
+        <w:t xml:space="preserve">  - Redirects unauthenticated users away from protected routes (`#/profile`, etc.)</w:t>
+      </w:r>
+    </w:p>
+    <w:p>
+      <w:pPr>
+        <w:rPr>
+          <w:sz w:val="24"/>
+          <w:szCs w:val="24"/>
+        </w:rPr>
+      </w:pPr>
+      <w:r>
+        <w:rPr>
+          <w:sz w:val="24"/>
+          <w:szCs w:val="24"/>
+        </w:rPr>
+        <w:t xml:space="preserve">  - Blocks non-admins from admin routes</w:t>
+      </w:r>
+    </w:p>
+    <w:p>
+      <w:pPr>
+        <w:rPr>
+          <w:sz w:val="24"/>
+          <w:szCs w:val="24"/>
+        </w:rPr>
+      </w:pPr>
+      <w:r>
+        <w:rPr>
+          <w:sz w:val="24"/>
+          <w:szCs w:val="24"/>
+        </w:rPr>
         <w:lastRenderedPageBreak/>
-        <w:t xml:space="preserve">  - Redirects unauthenticated users away from protected routes (`#/profile`, etc.)</w:t>
-      </w:r>
-    </w:p>
-    <w:p>
-      <w:pPr>
-        <w:rPr>
-          <w:sz w:val="24"/>
-          <w:szCs w:val="24"/>
-        </w:rPr>
-      </w:pPr>
-      <w:r>
-        <w:rPr>
-          <w:sz w:val="24"/>
-          <w:szCs w:val="24"/>
-        </w:rPr>
-        <w:t xml:space="preserve">  - Blocks non-admins from admin rout</w:t>
-      </w:r>
-      <w:r>
-        <w:rPr>
-          <w:sz w:val="24"/>
-          <w:szCs w:val="24"/>
-        </w:rPr>
-        <w:t>es</w:t>
-      </w:r>
-    </w:p>
-    <w:p>
-      <w:pPr>
-        <w:rPr>
-          <w:sz w:val="24"/>
-          <w:szCs w:val="24"/>
-        </w:rPr>
-      </w:pPr>
-      <w:r>
-        <w:rPr>
-          <w:sz w:val="24"/>
-          <w:szCs w:val="24"/>
-        </w:rPr>
         <w:t>- Add `</w:t>
       </w:r>
       <w:proofErr w:type="spellStart"/>
@@ -2117,21 +2034,7 @@
           <w:sz w:val="24"/>
           <w:szCs w:val="24"/>
         </w:rPr>
-        <w:t xml:space="preserve">&gt; </w:t>
-      </w:r>
-      <w:r>
-        <w:rPr>
-          <w:sz w:val="24"/>
-          <w:szCs w:val="24"/>
-        </w:rPr>
-        <w:t>💡</w:t>
-      </w:r>
-      <w:r>
-        <w:rPr>
-          <w:sz w:val="24"/>
-          <w:szCs w:val="24"/>
-        </w:rPr>
-        <w:t xml:space="preserve"> Test: Type `#/register` in URL → Register form appears.</w:t>
+        <w:t>&gt; 💡 Test: Type `#/register` in URL → Register form appears.</w:t>
       </w:r>
     </w:p>
     <w:p>
@@ -2329,14 +2232,7 @@
           <w:sz w:val="24"/>
           <w:szCs w:val="24"/>
         </w:rPr>
-        <w:t>localStorage.unverified</w:t>
-      </w:r>
-      <w:r>
-        <w:rPr>
-          <w:sz w:val="24"/>
-          <w:szCs w:val="24"/>
-        </w:rPr>
-        <w:t>_email</w:t>
+        <w:t>localStorage.unverified_email</w:t>
       </w:r>
       <w:proofErr w:type="spellEnd"/>
       <w:r>
@@ -2727,7 +2623,6 @@
           <w:sz w:val="24"/>
           <w:szCs w:val="24"/>
         </w:rPr>
-        <w:lastRenderedPageBreak/>
         <w:t>- Function `</w:t>
       </w:r>
       <w:proofErr w:type="spellStart"/>
@@ -2808,6 +2703,7 @@
           <w:sz w:val="24"/>
           <w:szCs w:val="24"/>
         </w:rPr>
+        <w:lastRenderedPageBreak/>
         <w:t xml:space="preserve">  - Toggles `</w:t>
       </w:r>
       <w:proofErr w:type="spellStart"/>
@@ -2817,14 +2713,7 @@
           <w:sz w:val="24"/>
           <w:szCs w:val="24"/>
         </w:rPr>
-        <w:t>body.authen</w:t>
-      </w:r>
-      <w:r>
-        <w:rPr>
-          <w:sz w:val="24"/>
-          <w:szCs w:val="24"/>
-        </w:rPr>
-        <w:t>ticated</w:t>
+        <w:t>body.authenticated</w:t>
       </w:r>
       <w:proofErr w:type="spellEnd"/>
       <w:proofErr w:type="gramEnd"/>
@@ -3055,14 +2944,7 @@
           <w:sz w:val="24"/>
           <w:szCs w:val="24"/>
         </w:rPr>
-        <w:t>- `STORAGE_KEY = 'ipt_demo</w:t>
-      </w:r>
-      <w:r>
-        <w:rPr>
-          <w:sz w:val="24"/>
-          <w:szCs w:val="24"/>
-        </w:rPr>
-        <w:t>_v1'`</w:t>
+        <w:t>- `STORAGE_KEY = 'ipt_demo_v1'`</w:t>
       </w:r>
     </w:p>
     <w:p>
@@ -3259,14 +3141,7 @@
           <w:sz w:val="24"/>
           <w:szCs w:val="24"/>
         </w:rPr>
-        <w:t xml:space="preserve"> </w:t>
-      </w:r>
-      <w:r>
-        <w:rPr>
-          <w:sz w:val="24"/>
-          <w:szCs w:val="24"/>
-        </w:rPr>
-        <w:t>`</w:t>
+        <w:t xml:space="preserve"> `</w:t>
       </w:r>
       <w:proofErr w:type="spellStart"/>
       <w:r>
@@ -3613,53 +3488,53 @@
           <w:sz w:val="24"/>
           <w:szCs w:val="24"/>
         </w:rPr>
+        <w:t>A. **Accounts**</w:t>
+      </w:r>
+    </w:p>
+    <w:p>
+      <w:pPr>
+        <w:rPr>
+          <w:sz w:val="24"/>
+          <w:szCs w:val="24"/>
+        </w:rPr>
+      </w:pPr>
+      <w:r>
+        <w:rPr>
+          <w:sz w:val="24"/>
+          <w:szCs w:val="24"/>
+        </w:rPr>
+        <w:t xml:space="preserve">- Table: Name, Email, Role, </w:t>
+      </w:r>
+      <w:proofErr w:type="gramStart"/>
+      <w:r>
+        <w:rPr>
+          <w:sz w:val="24"/>
+          <w:szCs w:val="24"/>
+        </w:rPr>
+        <w:t>Verified</w:t>
+      </w:r>
+      <w:proofErr w:type="gramEnd"/>
+      <w:r>
+        <w:rPr>
+          <w:sz w:val="24"/>
+          <w:szCs w:val="24"/>
+        </w:rPr>
+        <w:t xml:space="preserve"> (/—), Actions (Edit, Reset PW, Delete)</w:t>
+      </w:r>
+    </w:p>
+    <w:p>
+      <w:pPr>
+        <w:rPr>
+          <w:sz w:val="24"/>
+          <w:szCs w:val="24"/>
+        </w:rPr>
+      </w:pPr>
+      <w:r>
+        <w:rPr>
+          <w:sz w:val="24"/>
+          <w:szCs w:val="24"/>
+        </w:rPr>
         <w:lastRenderedPageBreak/>
-        <w:t>A. **Accounts**</w:t>
-      </w:r>
-    </w:p>
-    <w:p>
-      <w:pPr>
-        <w:rPr>
-          <w:sz w:val="24"/>
-          <w:szCs w:val="24"/>
-        </w:rPr>
-      </w:pPr>
-      <w:r>
-        <w:rPr>
-          <w:sz w:val="24"/>
-          <w:szCs w:val="24"/>
-        </w:rPr>
-        <w:t xml:space="preserve">- Table: Name, Email, Role, </w:t>
-      </w:r>
-      <w:proofErr w:type="gramStart"/>
-      <w:r>
-        <w:rPr>
-          <w:sz w:val="24"/>
-          <w:szCs w:val="24"/>
-        </w:rPr>
-        <w:t>Verified</w:t>
-      </w:r>
-      <w:proofErr w:type="gramEnd"/>
-      <w:r>
-        <w:rPr>
-          <w:sz w:val="24"/>
-          <w:szCs w:val="24"/>
-        </w:rPr>
-        <w:t xml:space="preserve"> (/—), Actions (Edit, Reset PW, Delete)</w:t>
-      </w:r>
-    </w:p>
-    <w:p>
-      <w:pPr>
-        <w:rPr>
-          <w:sz w:val="24"/>
-          <w:szCs w:val="24"/>
-        </w:rPr>
-      </w:pPr>
-      <w:r>
-        <w:rPr>
-          <w:sz w:val="24"/>
-          <w:szCs w:val="24"/>
-        </w:rPr>
         <w:t>- “+ Add Account” opens form (First, Last, Email, Password, Role dropdown, Verified checkbox)</w:t>
       </w:r>
     </w:p>
@@ -3705,14 +3580,7 @@
           <w:sz w:val="24"/>
           <w:szCs w:val="24"/>
         </w:rPr>
-        <w:t>- Delete</w:t>
-      </w:r>
-      <w:r>
-        <w:rPr>
-          <w:sz w:val="24"/>
-          <w:szCs w:val="24"/>
-        </w:rPr>
-        <w:t>: confirm + prevent self-deletion</w:t>
+        <w:t>- Delete: confirm + prevent self-deletion</w:t>
       </w:r>
     </w:p>
     <w:p>
@@ -3949,14 +3817,7 @@
           <w:sz w:val="24"/>
           <w:szCs w:val="24"/>
         </w:rPr>
-        <w:t>- On save: link to user I</w:t>
-      </w:r>
-      <w:r>
-        <w:rPr>
-          <w:sz w:val="24"/>
-          <w:szCs w:val="24"/>
-        </w:rPr>
-        <w:t>D and dept ID</w:t>
+        <w:t>- On save: link to user ID and dept ID</w:t>
       </w:r>
     </w:p>
     <w:p>
@@ -4164,14 +4025,7 @@
           <w:sz w:val="24"/>
           <w:szCs w:val="24"/>
         </w:rPr>
-        <w:t xml:space="preserve">  - </w:t>
-      </w:r>
-      <w:r>
-        <w:rPr>
-          <w:sz w:val="24"/>
-          <w:szCs w:val="24"/>
-        </w:rPr>
-        <w:t>Type dropdown (Equipment, Leave, Resources)</w:t>
+        <w:t xml:space="preserve">  - Type dropdown (Equipment, Leave, Resources)</w:t>
       </w:r>
     </w:p>
     <w:p>
@@ -4278,14 +4132,7 @@
           <w:sz w:val="24"/>
           <w:szCs w:val="24"/>
         </w:rPr>
-        <w:t>- Displ</w:t>
-      </w:r>
-      <w:r>
-        <w:rPr>
-          <w:sz w:val="24"/>
-          <w:szCs w:val="24"/>
-        </w:rPr>
-        <w:t xml:space="preserve">ay requests in a table with status badges (Pending=warning, </w:t>
+        <w:t xml:space="preserve">- Display requests in a table with status badges (Pending=warning, </w:t>
       </w:r>
       <w:proofErr w:type="gramStart"/>
       <w:r>
@@ -4320,7 +4167,6 @@
         </w:rPr>
       </w:pPr>
       <w:r>
-        <w:lastRenderedPageBreak/>
         <w:pict w14:anchorId="0526CE7E">
           <v:rect id="_x0000_i1033" style="width:0;height:1.5pt" o:hralign="center" o:hrstd="t" o:hr="t" fillcolor="#a0a0a0" stroked="f"/>
         </w:pict>
@@ -4346,6 +4192,7 @@
           <w:sz w:val="24"/>
           <w:szCs w:val="24"/>
         </w:rPr>
+        <w:lastRenderedPageBreak/>
         <w:t>Phase 8: Testing &amp; Polish</w:t>
       </w:r>
     </w:p>
@@ -4639,14 +4486,7 @@
           <w:sz w:val="24"/>
           <w:szCs w:val="24"/>
         </w:rPr>
-        <w:t>&gt; - Move all DOM rendering into separate f</w:t>
-      </w:r>
-      <w:r>
-        <w:rPr>
-          <w:sz w:val="24"/>
-          <w:szCs w:val="24"/>
-        </w:rPr>
-        <w:t xml:space="preserve">unctions  </w:t>
+        <w:t xml:space="preserve">&gt; - Move all DOM rendering into separate functions  </w:t>
       </w:r>
     </w:p>
     <w:p>
@@ -4782,14 +4622,7 @@
           <w:sz w:val="24"/>
           <w:szCs w:val="24"/>
         </w:rPr>
-        <w:t>&gt; **Success Criteria**: All features work without errors, data persists across refreshes, and UI respect</w:t>
-      </w:r>
-      <w:r>
-        <w:rPr>
-          <w:sz w:val="24"/>
-          <w:szCs w:val="24"/>
-        </w:rPr>
-        <w:t>s roles.</w:t>
+        <w:t>&gt; **Success Criteria**: All features work without errors, data persists across refreshes, and UI respects roles.</w:t>
       </w:r>
     </w:p>
     <w:p>
@@ -4872,15 +4705,6 @@
         </w:pict>
       </w:r>
     </w:p>
-    <w:p>
-      <w:pPr>
-        <w:rPr>
-          <w:sz w:val="24"/>
-          <w:szCs w:val="24"/>
-        </w:rPr>
-      </w:pPr>
-    </w:p>
-    <w:p/>
     <w:sectPr>
       <w:pgSz w:w="12240" w:h="15840"/>
       <w:pgMar w:top="1440" w:right="1440" w:bottom="1440" w:left="1440" w:header="720" w:footer="720" w:gutter="0"/>

</xml_diff>